<commit_message>
fix(downloadProyecto): fix error while download project and improve the template to download
</commit_message>
<xml_diff>
--- a/public/plantilla/docs/PLANTILLA_UNT.docx
+++ b/public/plantilla/docs/PLANTILLA_UNT.docx
@@ -60,7 +60,25 @@
           <w:sz w:val="24"/>
           <w:szCs w:val="24"/>
         </w:rPr>
-        <w:t>ESCUELA PROFESIONAL DE ${escuela_profesional}</w:t>
+        <w:t>ESCUELA PROFESIONAL DE ${</w:t>
+      </w:r>
+      <w:proofErr w:type="spellStart"/>
+      <w:r>
+        <w:rPr>
+          <w:rFonts w:ascii="Arial" w:hAnsi="Arial" w:cs="Arial"/>
+          <w:sz w:val="24"/>
+          <w:szCs w:val="24"/>
+        </w:rPr>
+        <w:t>escuela_profesional</w:t>
+      </w:r>
+      <w:proofErr w:type="spellEnd"/>
+      <w:r>
+        <w:rPr>
+          <w:rFonts w:ascii="Arial" w:hAnsi="Arial" w:cs="Arial"/>
+          <w:sz w:val="24"/>
+          <w:szCs w:val="24"/>
+        </w:rPr>
+        <w:t>}</w:t>
       </w:r>
     </w:p>
     <w:p>
@@ -149,7 +167,25 @@
           <w:sz w:val="32"/>
           <w:szCs w:val="32"/>
         </w:rPr>
-        <w:t>${titulo_proyecto}</w:t>
+        <w:t>${</w:t>
+      </w:r>
+      <w:proofErr w:type="spellStart"/>
+      <w:r>
+        <w:rPr>
+          <w:rFonts w:ascii="Arial" w:hAnsi="Arial" w:cs="Arial"/>
+          <w:sz w:val="32"/>
+          <w:szCs w:val="32"/>
+        </w:rPr>
+        <w:t>titulo_proyecto</w:t>
+      </w:r>
+      <w:proofErr w:type="spellEnd"/>
+      <w:r>
+        <w:rPr>
+          <w:rFonts w:ascii="Arial" w:hAnsi="Arial" w:cs="Arial"/>
+          <w:sz w:val="32"/>
+          <w:szCs w:val="32"/>
+        </w:rPr>
+        <w:t>}</w:t>
       </w:r>
     </w:p>
     <w:p>
@@ -256,7 +292,33 @@
           <w:sz w:val="24"/>
           <w:szCs w:val="24"/>
         </w:rPr>
-        <w:t>${asesor}</w:t>
+        <w:t>${</w:t>
+      </w:r>
+      <w:proofErr w:type="spellStart"/>
+      <w:r>
+        <w:rPr>
+          <w:rFonts w:ascii="Arial" w:hAnsi="Arial" w:cs="Arial"/>
+          <w:sz w:val="24"/>
+          <w:szCs w:val="24"/>
+        </w:rPr>
+        <w:t>asesor</w:t>
+      </w:r>
+      <w:r>
+        <w:rPr>
+          <w:rFonts w:ascii="Arial" w:hAnsi="Arial" w:cs="Arial"/>
+          <w:sz w:val="24"/>
+          <w:szCs w:val="24"/>
+        </w:rPr>
+        <w:t>_nombre</w:t>
+      </w:r>
+      <w:proofErr w:type="spellEnd"/>
+      <w:r>
+        <w:rPr>
+          <w:rFonts w:ascii="Arial" w:hAnsi="Arial" w:cs="Arial"/>
+          <w:sz w:val="24"/>
+          <w:szCs w:val="24"/>
+        </w:rPr>
+        <w:t>}</w:t>
       </w:r>
     </w:p>
     <w:p>
@@ -298,7 +360,25 @@
           <w:sz w:val="24"/>
           <w:szCs w:val="24"/>
         </w:rPr>
-        <w:t>${linea_investigacion}</w:t>
+        <w:t>${</w:t>
+      </w:r>
+      <w:proofErr w:type="spellStart"/>
+      <w:r>
+        <w:rPr>
+          <w:rFonts w:ascii="Arial" w:hAnsi="Arial" w:cs="Arial"/>
+          <w:sz w:val="24"/>
+          <w:szCs w:val="24"/>
+        </w:rPr>
+        <w:t>linea_investigacion</w:t>
+      </w:r>
+      <w:proofErr w:type="spellEnd"/>
+      <w:r>
+        <w:rPr>
+          <w:rFonts w:ascii="Arial" w:hAnsi="Arial" w:cs="Arial"/>
+          <w:sz w:val="24"/>
+          <w:szCs w:val="24"/>
+        </w:rPr>
+        <w:t>}</w:t>
       </w:r>
     </w:p>
     <w:p>
@@ -354,7 +434,6 @@
           <w:bCs/>
           <w:sz w:val="24"/>
           <w:szCs w:val="24"/>
-          <w:lang w:val="en-US"/>
         </w:rPr>
       </w:pPr>
       <w:r>
@@ -378,7 +457,6 @@
           <w:bCs/>
           <w:sz w:val="24"/>
           <w:szCs w:val="24"/>
-          <w:lang w:val="en-US"/>
         </w:rPr>
       </w:pPr>
       <w:r>
@@ -388,23 +466,21 @@
           <w:bCs/>
           <w:sz w:val="24"/>
           <w:szCs w:val="24"/>
-          <w:lang w:val="en-US"/>
-        </w:rPr>
-        <w:t>${year_proyecto}</w:t>
-      </w:r>
-    </w:p>
-    <w:p>
-      <w:pPr>
-        <w:spacing w:line="360" w:lineRule="auto"/>
+        </w:rPr>
+        <w:t>${</w:t>
+      </w:r>
+      <w:proofErr w:type="spellStart"/>
+      <w:r>
         <w:rPr>
           <w:rFonts w:ascii="Arial" w:hAnsi="Arial" w:cs="Arial"/>
           <w:b/>
           <w:bCs/>
           <w:sz w:val="24"/>
           <w:szCs w:val="24"/>
-          <w:lang w:val="en-US"/>
-        </w:rPr>
-      </w:pPr>
+        </w:rPr>
+        <w:t>year_proyecto</w:t>
+      </w:r>
+      <w:proofErr w:type="spellEnd"/>
       <w:r>
         <w:rPr>
           <w:rFonts w:ascii="Arial" w:hAnsi="Arial" w:cs="Arial"/>
@@ -412,9 +488,8 @@
           <w:bCs/>
           <w:sz w:val="24"/>
           <w:szCs w:val="24"/>
-          <w:lang w:val="en-US"/>
-        </w:rPr>
-        <w:br w:type="page"/>
+        </w:rPr>
+        <w:t>}</w:t>
       </w:r>
     </w:p>
     <w:p>
@@ -426,7 +501,6 @@
           <w:bCs/>
           <w:sz w:val="24"/>
           <w:szCs w:val="24"/>
-          <w:lang w:val="en-US"/>
         </w:rPr>
       </w:pPr>
       <w:r>
@@ -436,7 +510,28 @@
           <w:bCs/>
           <w:sz w:val="24"/>
           <w:szCs w:val="24"/>
-          <w:lang w:val="en-US"/>
+        </w:rPr>
+        <w:br w:type="page"/>
+      </w:r>
+    </w:p>
+    <w:p>
+      <w:pPr>
+        <w:spacing w:line="360" w:lineRule="auto"/>
+        <w:rPr>
+          <w:rFonts w:ascii="Arial" w:hAnsi="Arial" w:cs="Arial"/>
+          <w:b/>
+          <w:bCs/>
+          <w:sz w:val="24"/>
+          <w:szCs w:val="24"/>
+        </w:rPr>
+      </w:pPr>
+      <w:r>
+        <w:rPr>
+          <w:rFonts w:ascii="Arial" w:hAnsi="Arial" w:cs="Arial"/>
+          <w:b/>
+          <w:bCs/>
+          <w:sz w:val="24"/>
+          <w:szCs w:val="24"/>
         </w:rPr>
         <w:lastRenderedPageBreak/>
         <w:br w:type="page"/>
@@ -469,7 +564,15 @@
     </w:p>
     <w:p>
       <w:r>
-        <w:t>${titulo_proyecto}</w:t>
+        <w:t>${</w:t>
+      </w:r>
+      <w:proofErr w:type="spellStart"/>
+      <w:r>
+        <w:t>titulo_proyecto</w:t>
+      </w:r>
+      <w:proofErr w:type="spellEnd"/>
+      <w:r>
+        <w:t>}</w:t>
       </w:r>
     </w:p>
     <w:p>
@@ -486,7 +589,51 @@
     </w:p>
     <w:p>
       <w:r>
-        <w:t>${autores}</w:t>
+        <w:t>${</w:t>
+      </w:r>
+      <w:proofErr w:type="spellStart"/>
+      <w:r>
+        <w:t>block_autor</w:t>
+      </w:r>
+      <w:proofErr w:type="spellEnd"/>
+      <w:r>
+        <w:t>}</w:t>
+      </w:r>
+    </w:p>
+    <w:p>
+      <w:pPr>
+        <w:pStyle w:val="Prrafodelista"/>
+        <w:numPr>
+          <w:ilvl w:val="0"/>
+          <w:numId w:val="2"/>
+        </w:numPr>
+      </w:pPr>
+      <w:r>
+        <w:t>${</w:t>
+      </w:r>
+      <w:proofErr w:type="spellStart"/>
+      <w:r>
+        <w:t>autor</w:t>
+      </w:r>
+      <w:r>
+        <w:t>_name</w:t>
+      </w:r>
+      <w:proofErr w:type="spellEnd"/>
+      <w:r>
+        <w:t>}</w:t>
+      </w:r>
+    </w:p>
+    <w:p>
+      <w:r>
+        <w:t>${/</w:t>
+      </w:r>
+      <w:proofErr w:type="spellStart"/>
+      <w:r>
+        <w:t>block_autor</w:t>
+      </w:r>
+      <w:proofErr w:type="spellEnd"/>
+      <w:r>
+        <w:t>}</w:t>
       </w:r>
     </w:p>
     <w:p>
@@ -563,7 +710,15 @@
     </w:p>
     <w:p>
       <w:r>
-        <w:t>${asesor_nombre}</w:t>
+        <w:t>${</w:t>
+      </w:r>
+      <w:proofErr w:type="spellStart"/>
+      <w:r>
+        <w:t>asesor_nombre</w:t>
+      </w:r>
+      <w:proofErr w:type="spellEnd"/>
+      <w:r>
+        <w:t>}</w:t>
       </w:r>
     </w:p>
     <w:p>
@@ -580,7 +735,15 @@
     </w:p>
     <w:p>
       <w:r>
-        <w:t>${asesor_grado}</w:t>
+        <w:t>${</w:t>
+      </w:r>
+      <w:proofErr w:type="spellStart"/>
+      <w:r>
+        <w:t>asesor_grado</w:t>
+      </w:r>
+      <w:proofErr w:type="spellEnd"/>
+      <w:r>
+        <w:t>}</w:t>
       </w:r>
     </w:p>
     <w:p>
@@ -597,7 +760,15 @@
     </w:p>
     <w:p>
       <w:r>
-        <w:t>${asesor_titulo}</w:t>
+        <w:t>${</w:t>
+      </w:r>
+      <w:proofErr w:type="spellStart"/>
+      <w:r>
+        <w:t>asesor_titulo</w:t>
+      </w:r>
+      <w:proofErr w:type="spellEnd"/>
+      <w:r>
+        <w:t>}</w:t>
       </w:r>
     </w:p>
     <w:p>
@@ -614,7 +785,15 @@
     </w:p>
     <w:p>
       <w:r>
-        <w:t>${asesor_direccion}</w:t>
+        <w:t>${</w:t>
+      </w:r>
+      <w:proofErr w:type="spellStart"/>
+      <w:r>
+        <w:t>asesor_direccion</w:t>
+      </w:r>
+      <w:proofErr w:type="spellEnd"/>
+      <w:r>
+        <w:t>}</w:t>
       </w:r>
     </w:p>
     <w:p>
@@ -643,7 +822,15 @@
     </w:p>
     <w:p>
       <w:r>
-        <w:t>${inv_fin_persigue}</w:t>
+        <w:t>${</w:t>
+      </w:r>
+      <w:proofErr w:type="spellStart"/>
+      <w:r>
+        <w:t>inv_fin_persigue</w:t>
+      </w:r>
+      <w:proofErr w:type="spellEnd"/>
+      <w:r>
+        <w:t>}</w:t>
       </w:r>
     </w:p>
     <w:p>
@@ -660,7 +847,15 @@
     </w:p>
     <w:p>
       <w:r>
-        <w:t>${inv_diseno}</w:t>
+        <w:t>${</w:t>
+      </w:r>
+      <w:proofErr w:type="spellStart"/>
+      <w:r>
+        <w:t>inv_diseno</w:t>
+      </w:r>
+      <w:proofErr w:type="spellEnd"/>
+      <w:r>
+        <w:t>}</w:t>
       </w:r>
     </w:p>
     <w:p>
@@ -706,7 +901,15 @@
     </w:p>
     <w:p>
       <w:r>
-        <w:t>${institucion}</w:t>
+        <w:t>${</w:t>
+      </w:r>
+      <w:proofErr w:type="spellStart"/>
+      <w:r>
+        <w:t>institucion</w:t>
+      </w:r>
+      <w:proofErr w:type="spellEnd"/>
+      <w:r>
+        <w:t>}</w:t>
       </w:r>
     </w:p>
     <w:p>
@@ -723,7 +926,15 @@
     </w:p>
     <w:p>
       <w:r>
-        <w:t>${proyecto_meses}</w:t>
+        <w:t>${</w:t>
+      </w:r>
+      <w:proofErr w:type="spellStart"/>
+      <w:r>
+        <w:t>proyecto_meses</w:t>
+      </w:r>
+      <w:proofErr w:type="spellEnd"/>
+      <w:r>
+        <w:t>}</w:t>
       </w:r>
     </w:p>
     <w:p>
@@ -751,7 +962,27 @@
         <w:rPr>
           <w:lang w:val="en-US"/>
         </w:rPr>
-        <w:t>{section_cronograma}</w:t>
+        <w:t>{</w:t>
+      </w:r>
+      <w:proofErr w:type="spellStart"/>
+      <w:r>
+        <w:rPr>
+          <w:lang w:val="en-US"/>
+        </w:rPr>
+        <w:t>block</w:t>
+      </w:r>
+      <w:r>
+        <w:rPr>
+          <w:lang w:val="en-US"/>
+        </w:rPr>
+        <w:t>_cronograma</w:t>
+      </w:r>
+      <w:proofErr w:type="spellEnd"/>
+      <w:r>
+        <w:rPr>
+          <w:lang w:val="en-US"/>
+        </w:rPr>
+        <w:t>}</w:t>
       </w:r>
     </w:p>
     <w:p>
@@ -780,12 +1011,21 @@
         </w:numPr>
       </w:pPr>
       <w:r>
+        <w:lastRenderedPageBreak/>
         <w:t>Presupuesto</w:t>
       </w:r>
     </w:p>
     <w:p>
       <w:r>
-        <w:t>${section_presupuesto}</w:t>
+        <w:t>${</w:t>
+      </w:r>
+      <w:proofErr w:type="spellStart"/>
+      <w:r>
+        <w:t>section_presupuesto</w:t>
+      </w:r>
+      <w:proofErr w:type="spellEnd"/>
+      <w:r>
+        <w:t>}</w:t>
       </w:r>
     </w:p>
     <w:p>
@@ -797,25 +1037,404 @@
         </w:numPr>
       </w:pPr>
       <w:r>
+        <w:t>Financiamiento</w:t>
+      </w:r>
+    </w:p>
+    <w:p>
+      <w:r>
+        <w:t>${financiamiento}</w:t>
+      </w:r>
+    </w:p>
+    <w:p>
+      <w:pPr>
+        <w:pStyle w:val="Ttulo1"/>
+        <w:numPr>
+          <w:ilvl w:val="0"/>
+          <w:numId w:val="1"/>
+        </w:numPr>
+      </w:pPr>
+      <w:r>
+        <w:t>PLAN DE INVESTIGACIÓN</w:t>
+      </w:r>
+    </w:p>
+    <w:p>
+      <w:pPr>
+        <w:pStyle w:val="Ttulo2"/>
+        <w:numPr>
+          <w:ilvl w:val="1"/>
+          <w:numId w:val="1"/>
+        </w:numPr>
+      </w:pPr>
+      <w:r>
+        <w:t>Realidad problemática, antecedentes y justificación de la investigación</w:t>
+      </w:r>
+    </w:p>
+    <w:p>
+      <w:r>
+        <w:t>${</w:t>
+      </w:r>
+      <w:proofErr w:type="spellStart"/>
+      <w:r>
+        <w:t>realidad_problematica</w:t>
+      </w:r>
+      <w:proofErr w:type="spellEnd"/>
+      <w:r>
+        <w:t>}</w:t>
+      </w:r>
+    </w:p>
+    <w:p>
+      <w:r>
+        <w:t>${antecedentes}</w:t>
+      </w:r>
+    </w:p>
+    <w:p>
+      <w:r>
+        <w:t>${</w:t>
+      </w:r>
+      <w:proofErr w:type="spellStart"/>
+      <w:r>
+        <w:t>justificacion_inv</w:t>
+      </w:r>
+      <w:proofErr w:type="spellEnd"/>
+      <w:r>
+        <w:t>}</w:t>
+      </w:r>
+    </w:p>
+    <w:p>
+      <w:pPr>
+        <w:pStyle w:val="Ttulo2"/>
+        <w:numPr>
+          <w:ilvl w:val="1"/>
+          <w:numId w:val="1"/>
+        </w:numPr>
+      </w:pPr>
+      <w:r>
+        <w:t>Formulación del problema</w:t>
+      </w:r>
+    </w:p>
+    <w:p>
+      <w:r>
+        <w:t>${</w:t>
+      </w:r>
+      <w:proofErr w:type="spellStart"/>
+      <w:r>
+        <w:t>formulacion_problema</w:t>
+      </w:r>
+      <w:proofErr w:type="spellEnd"/>
+      <w:r>
+        <w:t>}</w:t>
+      </w:r>
+    </w:p>
+    <w:p>
+      <w:pPr>
+        <w:pStyle w:val="Ttulo2"/>
+        <w:numPr>
+          <w:ilvl w:val="1"/>
+          <w:numId w:val="1"/>
+        </w:numPr>
+      </w:pPr>
+      <w:r>
+        <w:t>Objetivos generales y específicos</w:t>
+      </w:r>
+    </w:p>
+    <w:p>
+      <w:r>
+        <w:t>${objetivos}</w:t>
+      </w:r>
+    </w:p>
+    <w:p>
+      <w:pPr>
+        <w:pStyle w:val="Ttulo2"/>
+        <w:numPr>
+          <w:ilvl w:val="1"/>
+          <w:numId w:val="1"/>
+        </w:numPr>
+      </w:pPr>
+      <w:r>
+        <w:t>Marco Teórico, Conceptual y Legal (de ser el caso)</w:t>
+      </w:r>
+    </w:p>
+    <w:p>
+      <w:r>
+        <w:t>${</w:t>
+      </w:r>
+      <w:proofErr w:type="spellStart"/>
+      <w:r>
+        <w:t>marco_teorico</w:t>
+      </w:r>
+      <w:proofErr w:type="spellEnd"/>
+      <w:r>
+        <w:t>}</w:t>
+      </w:r>
+    </w:p>
+    <w:p>
+      <w:r>
+        <w:t>${</w:t>
+      </w:r>
+      <w:proofErr w:type="spellStart"/>
+      <w:r>
+        <w:t>marco_conceptual</w:t>
+      </w:r>
+      <w:proofErr w:type="spellEnd"/>
+      <w:r>
+        <w:t>}</w:t>
+      </w:r>
+    </w:p>
+    <w:p>
+      <w:r>
+        <w:t>${</w:t>
+      </w:r>
+      <w:proofErr w:type="spellStart"/>
+      <w:r>
+        <w:t>marco_legal</w:t>
+      </w:r>
+      <w:proofErr w:type="spellEnd"/>
+      <w:r>
+        <w:t>}</w:t>
+      </w:r>
+    </w:p>
+    <w:p>
+      <w:pPr>
+        <w:pStyle w:val="Ttulo2"/>
+        <w:numPr>
+          <w:ilvl w:val="1"/>
+          <w:numId w:val="1"/>
+        </w:numPr>
+      </w:pPr>
+      <w:r>
+        <w:t>Formulación de la hipótesis</w:t>
+      </w:r>
+    </w:p>
+    <w:p>
+      <w:r>
+        <w:t>${</w:t>
+      </w:r>
+      <w:proofErr w:type="spellStart"/>
+      <w:r>
+        <w:t>formulacion_hipotesis</w:t>
+      </w:r>
+      <w:proofErr w:type="spellEnd"/>
+      <w:r>
+        <w:t>}</w:t>
+      </w:r>
+    </w:p>
+    <w:p>
+      <w:pPr>
+        <w:pStyle w:val="Ttulo2"/>
+        <w:numPr>
+          <w:ilvl w:val="1"/>
+          <w:numId w:val="1"/>
+        </w:numPr>
+      </w:pPr>
+      <w:r>
+        <w:t>Diseño de Investigación</w:t>
+      </w:r>
+    </w:p>
+    <w:p>
+      <w:r>
+        <w:t>${</w:t>
+      </w:r>
+      <w:proofErr w:type="spellStart"/>
+      <w:r>
+        <w:t>diseno_inv</w:t>
+      </w:r>
+      <w:proofErr w:type="spellEnd"/>
+      <w:r>
+        <w:t>}</w:t>
+      </w:r>
+    </w:p>
+    <w:p>
+      <w:pPr>
+        <w:pStyle w:val="Ttulo3"/>
+        <w:numPr>
+          <w:ilvl w:val="2"/>
+          <w:numId w:val="1"/>
+        </w:numPr>
+      </w:pPr>
+      <w:r>
+        <w:t>Material, Métodos y Técnicas</w:t>
+      </w:r>
+    </w:p>
+    <w:p>
+      <w:pPr>
+        <w:pStyle w:val="Ttulo4"/>
+        <w:numPr>
+          <w:ilvl w:val="3"/>
+          <w:numId w:val="1"/>
+        </w:numPr>
+      </w:pPr>
+      <w:r>
+        <w:t>Material: Objeto de Estudio. Población y muestra</w:t>
+      </w:r>
+    </w:p>
+    <w:p>
+      <w:r>
+        <w:t>${</w:t>
+      </w:r>
+      <w:proofErr w:type="spellStart"/>
+      <w:r>
+        <w:t>objeto_estudio</w:t>
+      </w:r>
+      <w:proofErr w:type="spellEnd"/>
+      <w:r>
+        <w:t>}</w:t>
+      </w:r>
+    </w:p>
+    <w:p>
+      <w:r>
+        <w:t>${</w:t>
+      </w:r>
+      <w:proofErr w:type="spellStart"/>
+      <w:r>
+        <w:t>poblacion</w:t>
+      </w:r>
+      <w:proofErr w:type="spellEnd"/>
+      <w:r>
+        <w:t>}</w:t>
+      </w:r>
+    </w:p>
+    <w:p>
+      <w:r>
+        <w:t>${muestra}</w:t>
+      </w:r>
+    </w:p>
+    <w:p>
+      <w:pPr>
+        <w:pStyle w:val="Ttulo4"/>
+        <w:numPr>
+          <w:ilvl w:val="3"/>
+          <w:numId w:val="1"/>
+        </w:numPr>
+      </w:pPr>
+      <w:r>
+        <w:t>Métodos</w:t>
+      </w:r>
+    </w:p>
+    <w:p>
+      <w:r>
+        <w:t>${</w:t>
+      </w:r>
+      <w:proofErr w:type="spellStart"/>
+      <w:r>
+        <w:t>metodos</w:t>
+      </w:r>
+      <w:proofErr w:type="spellEnd"/>
+      <w:r>
+        <w:t>}</w:t>
+      </w:r>
+    </w:p>
+    <w:p>
+      <w:pPr>
+        <w:pStyle w:val="Ttulo4"/>
+        <w:numPr>
+          <w:ilvl w:val="3"/>
+          <w:numId w:val="1"/>
+        </w:numPr>
+      </w:pPr>
+      <w:r>
+        <w:t>Técnicas e instrumentos de recolección de datos</w:t>
+      </w:r>
+    </w:p>
+    <w:p>
+      <w:r>
+        <w:t>${</w:t>
+      </w:r>
+      <w:proofErr w:type="spellStart"/>
+      <w:r>
+        <w:t>tecnicas_instrumentos</w:t>
+      </w:r>
+      <w:proofErr w:type="spellEnd"/>
+      <w:r>
+        <w:t>}</w:t>
+      </w:r>
+    </w:p>
+    <w:p>
+      <w:pPr>
+        <w:pStyle w:val="Ttulo3"/>
+        <w:numPr>
+          <w:ilvl w:val="2"/>
+          <w:numId w:val="1"/>
+        </w:numPr>
+      </w:pPr>
+      <w:r>
+        <w:t>Instrumentación y/o fuentes de datos</w:t>
+      </w:r>
+    </w:p>
+    <w:p>
+      <w:r>
+        <w:t>${</w:t>
+      </w:r>
+      <w:proofErr w:type="spellStart"/>
+      <w:r>
+        <w:t>instrumentacion</w:t>
+      </w:r>
+      <w:proofErr w:type="spellEnd"/>
+      <w:r>
+        <w:t>}</w:t>
+      </w:r>
+    </w:p>
+    <w:p>
+      <w:pPr>
+        <w:pStyle w:val="Ttulo3"/>
+        <w:numPr>
+          <w:ilvl w:val="2"/>
+          <w:numId w:val="1"/>
+        </w:numPr>
+      </w:pPr>
+      <w:r>
+        <w:t>Estrategias Metodológicas</w:t>
+      </w:r>
+    </w:p>
+    <w:p>
+      <w:r>
+        <w:t>${</w:t>
+      </w:r>
+      <w:proofErr w:type="spellStart"/>
+      <w:r>
+        <w:t>estrategias_metod</w:t>
+      </w:r>
+      <w:proofErr w:type="spellEnd"/>
+      <w:r>
+        <w:t>}</w:t>
+      </w:r>
+    </w:p>
+    <w:p>
+      <w:pPr>
+        <w:pStyle w:val="Ttulo3"/>
+        <w:numPr>
+          <w:ilvl w:val="2"/>
+          <w:numId w:val="1"/>
+        </w:numPr>
+      </w:pPr>
+      <w:r>
         <w:lastRenderedPageBreak/>
-        <w:t>Financiamiento</w:t>
-      </w:r>
-    </w:p>
-    <w:p>
-      <w:r>
-        <w:t>${financiamiento}</w:t>
-      </w:r>
-    </w:p>
-    <w:p>
-      <w:pPr>
-        <w:pStyle w:val="Ttulo1"/>
-        <w:numPr>
-          <w:ilvl w:val="0"/>
-          <w:numId w:val="1"/>
-        </w:numPr>
-      </w:pPr>
-      <w:r>
-        <w:t>PLAN DE INVESTIGACIÓN</w:t>
+        <w:t>Operacionalización de Variables y matriz de consistencia</w:t>
+      </w:r>
+    </w:p>
+    <w:p>
+      <w:r>
+        <w:t>${</w:t>
+      </w:r>
+      <w:proofErr w:type="spellStart"/>
+      <w:r>
+        <w:t>operacionalizacion</w:t>
+      </w:r>
+      <w:proofErr w:type="spellEnd"/>
+      <w:r>
+        <w:t>}</w:t>
+      </w:r>
+    </w:p>
+    <w:p>
+      <w:r>
+        <w:t>${</w:t>
+      </w:r>
+      <w:proofErr w:type="spellStart"/>
+      <w:r>
+        <w:t>matriz_consistencia</w:t>
+      </w:r>
+      <w:proofErr w:type="spellEnd"/>
+      <w:r>
+        <w:t>}</w:t>
       </w:r>
     </w:p>
     <w:p>
@@ -827,258 +1446,6 @@
         </w:numPr>
       </w:pPr>
       <w:r>
-        <w:t>Realidad problemática, antecedentes y justificación de la investigación</w:t>
-      </w:r>
-    </w:p>
-    <w:p>
-      <w:r>
-        <w:t>${realidad_problematica}</w:t>
-      </w:r>
-    </w:p>
-    <w:p>
-      <w:r>
-        <w:t>${antecedentes}</w:t>
-      </w:r>
-    </w:p>
-    <w:p>
-      <w:r>
-        <w:t>${justificacion_inv}</w:t>
-      </w:r>
-    </w:p>
-    <w:p>
-      <w:pPr>
-        <w:pStyle w:val="Ttulo2"/>
-        <w:numPr>
-          <w:ilvl w:val="1"/>
-          <w:numId w:val="1"/>
-        </w:numPr>
-      </w:pPr>
-      <w:r>
-        <w:t>Formulación del problema</w:t>
-      </w:r>
-    </w:p>
-    <w:p>
-      <w:r>
-        <w:t>${formulacion_problema}</w:t>
-      </w:r>
-    </w:p>
-    <w:p>
-      <w:pPr>
-        <w:pStyle w:val="Ttulo2"/>
-        <w:numPr>
-          <w:ilvl w:val="1"/>
-          <w:numId w:val="1"/>
-        </w:numPr>
-      </w:pPr>
-      <w:r>
-        <w:t>Objetivos generales y específicos</w:t>
-      </w:r>
-    </w:p>
-    <w:p>
-      <w:r>
-        <w:t>${objetivos}</w:t>
-      </w:r>
-    </w:p>
-    <w:p>
-      <w:pPr>
-        <w:pStyle w:val="Ttulo2"/>
-        <w:numPr>
-          <w:ilvl w:val="1"/>
-          <w:numId w:val="1"/>
-        </w:numPr>
-      </w:pPr>
-      <w:r>
-        <w:t>Marco Teórico, Conceptual y Legal (de ser el caso)</w:t>
-      </w:r>
-    </w:p>
-    <w:p>
-      <w:r>
-        <w:t>${marco_teorico}</w:t>
-      </w:r>
-    </w:p>
-    <w:p>
-      <w:r>
-        <w:t>${marco_conceptual}</w:t>
-      </w:r>
-    </w:p>
-    <w:p>
-      <w:r>
-        <w:t>${marco_legal}</w:t>
-      </w:r>
-    </w:p>
-    <w:p>
-      <w:pPr>
-        <w:pStyle w:val="Ttulo2"/>
-        <w:numPr>
-          <w:ilvl w:val="1"/>
-          <w:numId w:val="1"/>
-        </w:numPr>
-      </w:pPr>
-      <w:r>
-        <w:t>Formulación de la hipótesis</w:t>
-      </w:r>
-    </w:p>
-    <w:p>
-      <w:r>
-        <w:t>${formulacion_hipotesis}</w:t>
-      </w:r>
-    </w:p>
-    <w:p>
-      <w:pPr>
-        <w:pStyle w:val="Ttulo2"/>
-        <w:numPr>
-          <w:ilvl w:val="1"/>
-          <w:numId w:val="1"/>
-        </w:numPr>
-      </w:pPr>
-      <w:r>
-        <w:t>Diseño de Investigación</w:t>
-      </w:r>
-    </w:p>
-    <w:p>
-      <w:r>
-        <w:t>${diseno_inv}</w:t>
-      </w:r>
-    </w:p>
-    <w:p>
-      <w:pPr>
-        <w:pStyle w:val="Ttulo3"/>
-        <w:numPr>
-          <w:ilvl w:val="2"/>
-          <w:numId w:val="1"/>
-        </w:numPr>
-      </w:pPr>
-      <w:r>
-        <w:t>Material, Métodos y Técnicas</w:t>
-      </w:r>
-    </w:p>
-    <w:p>
-      <w:pPr>
-        <w:pStyle w:val="Ttulo4"/>
-        <w:numPr>
-          <w:ilvl w:val="3"/>
-          <w:numId w:val="1"/>
-        </w:numPr>
-      </w:pPr>
-      <w:r>
-        <w:t>Material: Objeto de Estudio. Población y muestra</w:t>
-      </w:r>
-    </w:p>
-    <w:p>
-      <w:r>
-        <w:t>${objeto_estudio}</w:t>
-      </w:r>
-    </w:p>
-    <w:p>
-      <w:r>
-        <w:t>${poblacion}</w:t>
-      </w:r>
-    </w:p>
-    <w:p>
-      <w:r>
-        <w:t>${muestra}</w:t>
-      </w:r>
-    </w:p>
-    <w:p>
-      <w:pPr>
-        <w:pStyle w:val="Ttulo4"/>
-        <w:numPr>
-          <w:ilvl w:val="3"/>
-          <w:numId w:val="1"/>
-        </w:numPr>
-      </w:pPr>
-      <w:r>
-        <w:t>Métodos</w:t>
-      </w:r>
-    </w:p>
-    <w:p>
-      <w:r>
-        <w:t>${metodos}</w:t>
-      </w:r>
-    </w:p>
-    <w:p>
-      <w:pPr>
-        <w:pStyle w:val="Ttulo4"/>
-        <w:numPr>
-          <w:ilvl w:val="3"/>
-          <w:numId w:val="1"/>
-        </w:numPr>
-      </w:pPr>
-      <w:r>
-        <w:t>Técnicas e instrumentos de recolección de datos</w:t>
-      </w:r>
-    </w:p>
-    <w:p>
-      <w:r>
-        <w:t>${tecnicas_instrumentos}</w:t>
-      </w:r>
-    </w:p>
-    <w:p>
-      <w:pPr>
-        <w:pStyle w:val="Ttulo3"/>
-        <w:numPr>
-          <w:ilvl w:val="2"/>
-          <w:numId w:val="1"/>
-        </w:numPr>
-      </w:pPr>
-      <w:r>
-        <w:t>Instrumentación y/o fuentes de datos</w:t>
-      </w:r>
-    </w:p>
-    <w:p>
-      <w:r>
-        <w:t>${instrumentacion}</w:t>
-      </w:r>
-    </w:p>
-    <w:p>
-      <w:pPr>
-        <w:pStyle w:val="Ttulo3"/>
-        <w:numPr>
-          <w:ilvl w:val="2"/>
-          <w:numId w:val="1"/>
-        </w:numPr>
-      </w:pPr>
-      <w:r>
-        <w:t>Estrategias Metodológicas</w:t>
-      </w:r>
-    </w:p>
-    <w:p>
-      <w:r>
-        <w:t>${estrategias_metod}</w:t>
-      </w:r>
-    </w:p>
-    <w:p>
-      <w:pPr>
-        <w:pStyle w:val="Ttulo3"/>
-        <w:numPr>
-          <w:ilvl w:val="2"/>
-          <w:numId w:val="1"/>
-        </w:numPr>
-      </w:pPr>
-      <w:r>
-        <w:t>Operacionalización de Variables y matriz de consistencia</w:t>
-      </w:r>
-    </w:p>
-    <w:p>
-      <w:r>
-        <w:t>${operacionalizacion}</w:t>
-      </w:r>
-    </w:p>
-    <w:p>
-      <w:r>
-        <w:t>${matriz_consistencia}</w:t>
-      </w:r>
-    </w:p>
-    <w:p>
-      <w:pPr>
-        <w:pStyle w:val="Ttulo2"/>
-        <w:numPr>
-          <w:ilvl w:val="1"/>
-          <w:numId w:val="1"/>
-        </w:numPr>
-      </w:pPr>
-      <w:r>
-        <w:lastRenderedPageBreak/>
         <w:t>Referencias bibliográficas</w:t>
       </w:r>
     </w:p>
@@ -1316,8 +1683,124 @@
       </w:rPr>
     </w:lvl>
   </w:abstractNum>
+  <w:abstractNum w:abstractNumId="1" w15:restartNumberingAfterBreak="0">
+    <w:nsid w:val="36F756C4"/>
+    <w:multiLevelType w:val="hybridMultilevel"/>
+    <w:tmpl w:val="A94676E0"/>
+    <w:lvl w:ilvl="0" w:tplc="280A0001">
+      <w:start w:val="1"/>
+      <w:numFmt w:val="bullet"/>
+      <w:lvlText w:val=""/>
+      <w:lvlJc w:val="left"/>
+      <w:pPr>
+        <w:ind w:left="720" w:hanging="360"/>
+      </w:pPr>
+      <w:rPr>
+        <w:rFonts w:ascii="Symbol" w:hAnsi="Symbol" w:hint="default"/>
+      </w:rPr>
+    </w:lvl>
+    <w:lvl w:ilvl="1" w:tplc="280A0003" w:tentative="1">
+      <w:start w:val="1"/>
+      <w:numFmt w:val="bullet"/>
+      <w:lvlText w:val="o"/>
+      <w:lvlJc w:val="left"/>
+      <w:pPr>
+        <w:ind w:left="1440" w:hanging="360"/>
+      </w:pPr>
+      <w:rPr>
+        <w:rFonts w:ascii="Courier New" w:hAnsi="Courier New" w:cs="Courier New" w:hint="default"/>
+      </w:rPr>
+    </w:lvl>
+    <w:lvl w:ilvl="2" w:tplc="280A0005" w:tentative="1">
+      <w:start w:val="1"/>
+      <w:numFmt w:val="bullet"/>
+      <w:lvlText w:val=""/>
+      <w:lvlJc w:val="left"/>
+      <w:pPr>
+        <w:ind w:left="2160" w:hanging="360"/>
+      </w:pPr>
+      <w:rPr>
+        <w:rFonts w:ascii="Wingdings" w:hAnsi="Wingdings" w:hint="default"/>
+      </w:rPr>
+    </w:lvl>
+    <w:lvl w:ilvl="3" w:tplc="280A0001" w:tentative="1">
+      <w:start w:val="1"/>
+      <w:numFmt w:val="bullet"/>
+      <w:lvlText w:val=""/>
+      <w:lvlJc w:val="left"/>
+      <w:pPr>
+        <w:ind w:left="2880" w:hanging="360"/>
+      </w:pPr>
+      <w:rPr>
+        <w:rFonts w:ascii="Symbol" w:hAnsi="Symbol" w:hint="default"/>
+      </w:rPr>
+    </w:lvl>
+    <w:lvl w:ilvl="4" w:tplc="280A0003" w:tentative="1">
+      <w:start w:val="1"/>
+      <w:numFmt w:val="bullet"/>
+      <w:lvlText w:val="o"/>
+      <w:lvlJc w:val="left"/>
+      <w:pPr>
+        <w:ind w:left="3600" w:hanging="360"/>
+      </w:pPr>
+      <w:rPr>
+        <w:rFonts w:ascii="Courier New" w:hAnsi="Courier New" w:cs="Courier New" w:hint="default"/>
+      </w:rPr>
+    </w:lvl>
+    <w:lvl w:ilvl="5" w:tplc="280A0005" w:tentative="1">
+      <w:start w:val="1"/>
+      <w:numFmt w:val="bullet"/>
+      <w:lvlText w:val=""/>
+      <w:lvlJc w:val="left"/>
+      <w:pPr>
+        <w:ind w:left="4320" w:hanging="360"/>
+      </w:pPr>
+      <w:rPr>
+        <w:rFonts w:ascii="Wingdings" w:hAnsi="Wingdings" w:hint="default"/>
+      </w:rPr>
+    </w:lvl>
+    <w:lvl w:ilvl="6" w:tplc="280A0001" w:tentative="1">
+      <w:start w:val="1"/>
+      <w:numFmt w:val="bullet"/>
+      <w:lvlText w:val=""/>
+      <w:lvlJc w:val="left"/>
+      <w:pPr>
+        <w:ind w:left="5040" w:hanging="360"/>
+      </w:pPr>
+      <w:rPr>
+        <w:rFonts w:ascii="Symbol" w:hAnsi="Symbol" w:hint="default"/>
+      </w:rPr>
+    </w:lvl>
+    <w:lvl w:ilvl="7" w:tplc="280A0003" w:tentative="1">
+      <w:start w:val="1"/>
+      <w:numFmt w:val="bullet"/>
+      <w:lvlText w:val="o"/>
+      <w:lvlJc w:val="left"/>
+      <w:pPr>
+        <w:ind w:left="5760" w:hanging="360"/>
+      </w:pPr>
+      <w:rPr>
+        <w:rFonts w:ascii="Courier New" w:hAnsi="Courier New" w:cs="Courier New" w:hint="default"/>
+      </w:rPr>
+    </w:lvl>
+    <w:lvl w:ilvl="8" w:tplc="280A0005" w:tentative="1">
+      <w:start w:val="1"/>
+      <w:numFmt w:val="bullet"/>
+      <w:lvlText w:val=""/>
+      <w:lvlJc w:val="left"/>
+      <w:pPr>
+        <w:ind w:left="6480" w:hanging="360"/>
+      </w:pPr>
+      <w:rPr>
+        <w:rFonts w:ascii="Wingdings" w:hAnsi="Wingdings" w:hint="default"/>
+      </w:rPr>
+    </w:lvl>
+  </w:abstractNum>
   <w:num w:numId="1" w16cid:durableId="1221861983">
     <w:abstractNumId w:val="0"/>
+  </w:num>
+  <w:num w:numId="2" w16cid:durableId="2026177303">
+    <w:abstractNumId w:val="1"/>
   </w:num>
 </w:numbering>
 </file>

</xml_diff>

<commit_message>
feat(plantilla): update template to unt and upao
</commit_message>
<xml_diff>
--- a/public/plantilla/docs/PLANTILLA_UNT.docx
+++ b/public/plantilla/docs/PLANTILLA_UNT.docx
@@ -1139,7 +1139,286 @@
     </w:p>
     <w:p>
       <w:r>
-        <w:t>${objetivos}</w:t>
+        <w:t>${</w:t>
+      </w:r>
+      <w:proofErr w:type="spellStart"/>
+      <w:r>
+        <w:t>block_txt_obj_general</w:t>
+      </w:r>
+      <w:proofErr w:type="spellEnd"/>
+      <w:r>
+        <w:t>}</w:t>
+      </w:r>
+    </w:p>
+    <w:p>
+      <w:r>
+        <w:t>General:</w:t>
+      </w:r>
+    </w:p>
+    <w:p>
+      <w:r>
+        <w:t>${/</w:t>
+      </w:r>
+      <w:proofErr w:type="spellStart"/>
+      <w:r>
+        <w:t>block_txt_obj_general</w:t>
+      </w:r>
+      <w:proofErr w:type="spellEnd"/>
+      <w:r>
+        <w:t>}</w:t>
+      </w:r>
+    </w:p>
+    <w:p>
+      <w:r>
+        <w:t>${</w:t>
+      </w:r>
+      <w:proofErr w:type="spellStart"/>
+      <w:r>
+        <w:t>block_obj_general</w:t>
+      </w:r>
+      <w:proofErr w:type="spellEnd"/>
+      <w:r>
+        <w:t>}</w:t>
+      </w:r>
+    </w:p>
+    <w:p>
+      <w:pPr>
+        <w:pStyle w:val="Prrafodelista"/>
+        <w:numPr>
+          <w:ilvl w:val="0"/>
+          <w:numId w:val="2"/>
+        </w:numPr>
+        <w:rPr>
+          <w:lang w:val="en-US"/>
+        </w:rPr>
+      </w:pPr>
+      <w:r>
+        <w:rPr>
+          <w:lang w:val="en-US"/>
+        </w:rPr>
+        <w:t>${</w:t>
+      </w:r>
+      <w:proofErr w:type="spellStart"/>
+      <w:r>
+        <w:rPr>
+          <w:lang w:val="en-US"/>
+        </w:rPr>
+        <w:t>obj_descripcion</w:t>
+      </w:r>
+      <w:proofErr w:type="spellEnd"/>
+      <w:r>
+        <w:rPr>
+          <w:lang w:val="en-US"/>
+        </w:rPr>
+        <w:t>}</w:t>
+      </w:r>
+    </w:p>
+    <w:p>
+      <w:pPr>
+        <w:rPr>
+          <w:lang w:val="en-US"/>
+        </w:rPr>
+      </w:pPr>
+      <w:r>
+        <w:rPr>
+          <w:lang w:val="en-US"/>
+        </w:rPr>
+        <w:t>${</w:t>
+      </w:r>
+      <w:r>
+        <w:rPr>
+          <w:lang w:val="en-US"/>
+        </w:rPr>
+        <w:t>/</w:t>
+      </w:r>
+      <w:proofErr w:type="spellStart"/>
+      <w:r>
+        <w:rPr>
+          <w:lang w:val="en-US"/>
+        </w:rPr>
+        <w:t>block_obj_general</w:t>
+      </w:r>
+      <w:proofErr w:type="spellEnd"/>
+      <w:r>
+        <w:rPr>
+          <w:lang w:val="en-US"/>
+        </w:rPr>
+        <w:t>}</w:t>
+      </w:r>
+    </w:p>
+    <w:p>
+      <w:pPr>
+        <w:rPr>
+          <w:lang w:val="en-US"/>
+        </w:rPr>
+      </w:pPr>
+      <w:r>
+        <w:rPr>
+          <w:lang w:val="en-US"/>
+        </w:rPr>
+        <w:t>${</w:t>
+      </w:r>
+      <w:proofErr w:type="spellStart"/>
+      <w:r>
+        <w:rPr>
+          <w:lang w:val="en-US"/>
+        </w:rPr>
+        <w:t>block_txt_obj_</w:t>
+      </w:r>
+      <w:r>
+        <w:rPr>
+          <w:lang w:val="en-US"/>
+        </w:rPr>
+        <w:t>especifico</w:t>
+      </w:r>
+      <w:proofErr w:type="spellEnd"/>
+      <w:r>
+        <w:rPr>
+          <w:lang w:val="en-US"/>
+        </w:rPr>
+        <w:t>}</w:t>
+      </w:r>
+    </w:p>
+    <w:p>
+      <w:pPr>
+        <w:rPr>
+          <w:lang w:val="en-US"/>
+        </w:rPr>
+      </w:pPr>
+      <w:r>
+        <w:rPr>
+          <w:lang w:val="en-US"/>
+        </w:rPr>
+        <w:t>Espec</w:t>
+      </w:r>
+      <w:r>
+        <w:t>í</w:t>
+      </w:r>
+      <w:r>
+        <w:rPr>
+          <w:lang w:val="en-US"/>
+        </w:rPr>
+        <w:t>fico</w:t>
+      </w:r>
+      <w:r>
+        <w:rPr>
+          <w:lang w:val="en-US"/>
+        </w:rPr>
+        <w:t>:</w:t>
+      </w:r>
+    </w:p>
+    <w:p>
+      <w:r>
+        <w:t>${/</w:t>
+      </w:r>
+      <w:proofErr w:type="spellStart"/>
+      <w:r>
+        <w:t>block_txt_obj_</w:t>
+      </w:r>
+      <w:r>
+        <w:t>especifico</w:t>
+      </w:r>
+      <w:proofErr w:type="spellEnd"/>
+      <w:r>
+        <w:t>}</w:t>
+      </w:r>
+    </w:p>
+    <w:p>
+      <w:pPr>
+        <w:rPr>
+          <w:lang w:val="en-US"/>
+        </w:rPr>
+      </w:pPr>
+      <w:r>
+        <w:rPr>
+          <w:lang w:val="en-US"/>
+        </w:rPr>
+        <w:t>${</w:t>
+      </w:r>
+      <w:proofErr w:type="spellStart"/>
+      <w:r>
+        <w:rPr>
+          <w:lang w:val="en-US"/>
+        </w:rPr>
+        <w:t>block_obj_especifico</w:t>
+      </w:r>
+      <w:proofErr w:type="spellEnd"/>
+      <w:r>
+        <w:rPr>
+          <w:lang w:val="en-US"/>
+        </w:rPr>
+        <w:t>}</w:t>
+      </w:r>
+    </w:p>
+    <w:p>
+      <w:pPr>
+        <w:pStyle w:val="Prrafodelista"/>
+        <w:numPr>
+          <w:ilvl w:val="0"/>
+          <w:numId w:val="2"/>
+        </w:numPr>
+        <w:rPr>
+          <w:lang w:val="en-US"/>
+        </w:rPr>
+      </w:pPr>
+      <w:r>
+        <w:rPr>
+          <w:lang w:val="en-US"/>
+        </w:rPr>
+        <w:t>${</w:t>
+      </w:r>
+      <w:proofErr w:type="spellStart"/>
+      <w:r>
+        <w:rPr>
+          <w:lang w:val="en-US"/>
+        </w:rPr>
+        <w:t>obj_descripcion</w:t>
+      </w:r>
+      <w:proofErr w:type="spellEnd"/>
+      <w:r>
+        <w:rPr>
+          <w:lang w:val="en-US"/>
+        </w:rPr>
+        <w:t>}</w:t>
+      </w:r>
+    </w:p>
+    <w:p>
+      <w:pPr>
+        <w:rPr>
+          <w:lang w:val="en-US"/>
+        </w:rPr>
+      </w:pPr>
+      <w:r>
+        <w:rPr>
+          <w:lang w:val="en-US"/>
+        </w:rPr>
+        <w:t>${</w:t>
+      </w:r>
+      <w:r>
+        <w:rPr>
+          <w:lang w:val="en-US"/>
+        </w:rPr>
+        <w:t>/</w:t>
+      </w:r>
+      <w:proofErr w:type="spellStart"/>
+      <w:r>
+        <w:rPr>
+          <w:lang w:val="en-US"/>
+        </w:rPr>
+        <w:t>block_obj_</w:t>
+      </w:r>
+      <w:r>
+        <w:rPr>
+          <w:lang w:val="en-US"/>
+        </w:rPr>
+        <w:t>especifico</w:t>
+      </w:r>
+      <w:proofErr w:type="spellEnd"/>
+      <w:r>
+        <w:rPr>
+          <w:lang w:val="en-US"/>
+        </w:rPr>
+        <w:t>}</w:t>
       </w:r>
     </w:p>
     <w:p>
@@ -1252,6 +1531,7 @@
         </w:numPr>
       </w:pPr>
       <w:r>
+        <w:lastRenderedPageBreak/>
         <w:t>Material, Métodos y Técnicas</w:t>
       </w:r>
     </w:p>
@@ -1407,7 +1687,6 @@
         </w:numPr>
       </w:pPr>
       <w:r>
-        <w:lastRenderedPageBreak/>
         <w:t>Operacionalización de Variables y matriz de consistencia</w:t>
       </w:r>
     </w:p>
@@ -1686,7 +1965,7 @@
   <w:abstractNum w:abstractNumId="1" w15:restartNumberingAfterBreak="0">
     <w:nsid w:val="36F756C4"/>
     <w:multiLevelType w:val="hybridMultilevel"/>
-    <w:tmpl w:val="A94676E0"/>
+    <w:tmpl w:val="D0A03276"/>
     <w:lvl w:ilvl="0" w:tplc="280A0001">
       <w:start w:val="1"/>
       <w:numFmt w:val="bullet"/>
@@ -2205,6 +2484,7 @@
   <w:style w:type="paragraph" w:default="1" w:styleId="Normal">
     <w:name w:val="Normal"/>
     <w:qFormat/>
+    <w:rsid w:val="007635A8"/>
   </w:style>
   <w:style w:type="paragraph" w:styleId="Ttulo1">
     <w:name w:val="heading 1"/>

</xml_diff>